<commit_message>
[EAbrakhin] Dataset_anonymization created interface and counting of K-anonymity.
</commit_message>
<xml_diff>
--- a/Dataset_generation/ОтчетЛаб1.docx
+++ b/Dataset_generation/ОтчетЛаб1.docx
@@ -1,6 +1,6 @@
 
 <file path=word/document.xml><?xml version="1.0" encoding="utf-8"?>
-<w:document xmlns:wpc="http://schemas.microsoft.com/office/word/2010/wordprocessingCanvas" xmlns:cx="http://schemas.microsoft.com/office/drawing/2014/chartex" xmlns:cx1="http://schemas.microsoft.com/office/drawing/2015/9/8/chartex" xmlns:cx2="http://schemas.microsoft.com/office/drawing/2015/10/21/chartex" xmlns:cx3="http://schemas.microsoft.com/office/drawing/2016/5/9/chartex" xmlns:cx4="http://schemas.microsoft.com/office/drawing/2016/5/10/chartex" xmlns:cx5="http://schemas.microsoft.com/office/drawing/2016/5/11/chartex" xmlns:cx6="http://schemas.microsoft.com/office/drawing/2016/5/12/chartex" xmlns:cx7="http://schemas.microsoft.com/office/drawing/2016/5/13/chartex" xmlns:cx8="http://schemas.microsoft.com/office/drawing/2016/5/14/chartex" xmlns:mc="http://schemas.openxmlformats.org/markup-compatibility/2006" xmlns:aink="http://schemas.microsoft.com/office/drawing/2016/ink" xmlns:am3d="http://schemas.microsoft.com/office/drawing/2017/model3d" xmlns:o="urn:schemas-microsoft-com:office:office" xmlns:r="http://schemas.openxmlformats.org/officeDocument/2006/relationships" xmlns:m="http://schemas.openxmlformats.org/officeDocument/2006/math" xmlns:v="urn:schemas-microsoft-com:vml" xmlns:wp14="http://schemas.microsoft.com/office/word/2010/wordprocessingDrawing" xmlns:wp="http://schemas.openxmlformats.org/drawingml/2006/wordprocessingDrawing" xmlns:w10="urn:schemas-microsoft-com:office:word" xmlns:w="http://schemas.openxmlformats.org/wordprocessingml/2006/main" xmlns:w14="http://schemas.microsoft.com/office/word/2010/wordml" xmlns:w15="http://schemas.microsoft.com/office/word/2012/wordml" xmlns:w16cex="http://schemas.microsoft.com/office/word/2018/wordml/cex" xmlns:w16cid="http://schemas.microsoft.com/office/word/2016/wordml/cid" xmlns:w16="http://schemas.microsoft.com/office/word/2018/wordml" xmlns:w16sdtdh="http://schemas.microsoft.com/office/word/2020/wordml/sdtdatahash" xmlns:w16se="http://schemas.microsoft.com/office/word/2015/wordml/symex" xmlns:wpg="http://schemas.microsoft.com/office/word/2010/wordprocessingGroup" xmlns:wpi="http://schemas.microsoft.com/office/word/2010/wordprocessingInk" xmlns:wne="http://schemas.microsoft.com/office/word/2006/wordml" xmlns:wps="http://schemas.microsoft.com/office/word/2010/wordprocessingShape" mc:Ignorable="w14 w15 w16se w16cid w16 w16cex w16sdtdh wp14">
+<w:document xmlns:wpc="http://schemas.microsoft.com/office/word/2010/wordprocessingCanvas" xmlns:cx="http://schemas.microsoft.com/office/drawing/2014/chartex" xmlns:cx1="http://schemas.microsoft.com/office/drawing/2015/9/8/chartex" xmlns:mc="http://schemas.openxmlformats.org/markup-compatibility/2006" xmlns:o="urn:schemas-microsoft-com:office:office" xmlns:r="http://schemas.openxmlformats.org/officeDocument/2006/relationships" xmlns:m="http://schemas.openxmlformats.org/officeDocument/2006/math" xmlns:v="urn:schemas-microsoft-com:vml" xmlns:wp14="http://schemas.microsoft.com/office/word/2010/wordprocessingDrawing" xmlns:wp="http://schemas.openxmlformats.org/drawingml/2006/wordprocessingDrawing" xmlns:w10="urn:schemas-microsoft-com:office:word" xmlns:w="http://schemas.openxmlformats.org/wordprocessingml/2006/main" xmlns:w14="http://schemas.microsoft.com/office/word/2010/wordml" xmlns:w15="http://schemas.microsoft.com/office/word/2012/wordml" xmlns:w16se="http://schemas.microsoft.com/office/word/2015/wordml/symex" xmlns:wpg="http://schemas.microsoft.com/office/word/2010/wordprocessingGroup" xmlns:wpi="http://schemas.microsoft.com/office/word/2010/wordprocessingInk" xmlns:wne="http://schemas.microsoft.com/office/word/2006/wordml" xmlns:wps="http://schemas.microsoft.com/office/word/2010/wordprocessingShape" mc:Ignorable="w14 w15 w16se wp14">
   <w:body>
     <w:p>
       <w:pPr>
@@ -2716,18 +2716,16 @@
         <w:jc w:val="right"/>
         <w:rPr>
           <w:rFonts w:ascii="Times New Roman" w:hAnsi="Times New Roman"/>
-          <w:i/>
           <w:iCs/>
-          <w:sz w:val="28"/>
+          <w:sz w:val="24"/>
           <w:szCs w:val="28"/>
         </w:rPr>
       </w:pPr>
       <w:r>
         <w:rPr>
           <w:rFonts w:ascii="Times New Roman" w:hAnsi="Times New Roman"/>
-          <w:i/>
           <w:iCs/>
-          <w:sz w:val="28"/>
+          <w:sz w:val="24"/>
           <w:szCs w:val="28"/>
         </w:rPr>
         <w:t>Таблица 1</w:t>
@@ -2735,20 +2733,26 @@
       <w:r>
         <w:rPr>
           <w:rFonts w:ascii="Times New Roman" w:hAnsi="Times New Roman"/>
-          <w:i/>
           <w:iCs/>
-          <w:sz w:val="28"/>
+          <w:sz w:val="24"/>
           <w:szCs w:val="28"/>
-          <w:lang w:val="en-US"/>
-        </w:rPr>
-        <w:t xml:space="preserve">: </w:t>
-      </w:r>
-      <w:r>
-        <w:rPr>
-          <w:rFonts w:ascii="Times New Roman" w:hAnsi="Times New Roman"/>
-          <w:i/>
+        </w:rPr>
+        <w:t>.</w:t>
+      </w:r>
+      <w:r>
+        <w:rPr>
+          <w:rFonts w:ascii="Times New Roman" w:hAnsi="Times New Roman"/>
           <w:iCs/>
-          <w:sz w:val="28"/>
+          <w:sz w:val="24"/>
+          <w:szCs w:val="28"/>
+        </w:rPr>
+        <w:t xml:space="preserve"> </w:t>
+      </w:r>
+      <w:r>
+        <w:rPr>
+          <w:rFonts w:ascii="Times New Roman" w:hAnsi="Times New Roman"/>
+          <w:iCs/>
+          <w:sz w:val="24"/>
           <w:szCs w:val="28"/>
         </w:rPr>
         <w:t>RailwayTicketsGeneration.py</w:t>
@@ -2776,15 +2780,15 @@
               <w:jc w:val="center"/>
               <w:rPr>
                 <w:rFonts w:ascii="Times New Roman" w:hAnsi="Times New Roman"/>
-                <w:sz w:val="28"/>
-                <w:szCs w:val="28"/>
+                <w:sz w:val="24"/>
+                <w:szCs w:val="24"/>
               </w:rPr>
             </w:pPr>
             <w:r>
               <w:rPr>
                 <w:rFonts w:ascii="Times New Roman" w:hAnsi="Times New Roman"/>
-                <w:sz w:val="28"/>
-                <w:szCs w:val="28"/>
+                <w:sz w:val="24"/>
+                <w:szCs w:val="24"/>
               </w:rPr>
               <w:t>Функция</w:t>
             </w:r>
@@ -2800,15 +2804,15 @@
               <w:jc w:val="center"/>
               <w:rPr>
                 <w:rFonts w:ascii="Times New Roman" w:hAnsi="Times New Roman"/>
-                <w:sz w:val="28"/>
-                <w:szCs w:val="28"/>
+                <w:sz w:val="24"/>
+                <w:szCs w:val="24"/>
               </w:rPr>
             </w:pPr>
             <w:r>
               <w:rPr>
                 <w:rFonts w:ascii="Times New Roman" w:hAnsi="Times New Roman"/>
-                <w:sz w:val="28"/>
-                <w:szCs w:val="28"/>
+                <w:sz w:val="24"/>
+                <w:szCs w:val="24"/>
               </w:rPr>
               <w:t>Описание</w:t>
             </w:r>
@@ -2824,15 +2828,15 @@
               <w:jc w:val="center"/>
               <w:rPr>
                 <w:rFonts w:ascii="Times New Roman" w:hAnsi="Times New Roman"/>
-                <w:sz w:val="28"/>
-                <w:szCs w:val="28"/>
+                <w:sz w:val="24"/>
+                <w:szCs w:val="24"/>
               </w:rPr>
             </w:pPr>
             <w:r>
               <w:rPr>
                 <w:rFonts w:ascii="Times New Roman" w:hAnsi="Times New Roman"/>
-                <w:sz w:val="28"/>
-                <w:szCs w:val="28"/>
+                <w:sz w:val="24"/>
+                <w:szCs w:val="24"/>
               </w:rPr>
               <w:t>Возвращаемое значение</w:t>
             </w:r>
@@ -2850,15 +2854,15 @@
               <w:jc w:val="both"/>
               <w:rPr>
                 <w:rFonts w:ascii="Times New Roman" w:hAnsi="Times New Roman"/>
-                <w:sz w:val="28"/>
-                <w:szCs w:val="28"/>
+                <w:sz w:val="24"/>
+                <w:szCs w:val="24"/>
               </w:rPr>
             </w:pPr>
             <w:r>
               <w:rPr>
                 <w:rFonts w:ascii="Times New Roman" w:hAnsi="Times New Roman"/>
-                <w:sz w:val="28"/>
-                <w:szCs w:val="28"/>
+                <w:sz w:val="24"/>
+                <w:szCs w:val="24"/>
               </w:rPr>
               <w:t>generateTimetable</w:t>
             </w:r>
@@ -2874,25 +2878,17 @@
               <w:jc w:val="both"/>
               <w:rPr>
                 <w:rFonts w:ascii="Times New Roman" w:hAnsi="Times New Roman"/>
-                <w:sz w:val="28"/>
-                <w:szCs w:val="28"/>
+                <w:sz w:val="24"/>
+                <w:szCs w:val="24"/>
               </w:rPr>
             </w:pPr>
             <w:r>
               <w:rPr>
                 <w:rFonts w:ascii="Times New Roman" w:hAnsi="Times New Roman"/>
-                <w:sz w:val="28"/>
-                <w:szCs w:val="28"/>
-              </w:rPr>
-              <w:t>З</w:t>
-            </w:r>
-            <w:r>
-              <w:rPr>
-                <w:rFonts w:ascii="Times New Roman" w:hAnsi="Times New Roman"/>
-                <w:sz w:val="28"/>
-                <w:szCs w:val="28"/>
-              </w:rPr>
-              <w:t>апуск генерации расписания поездов.</w:t>
+                <w:sz w:val="24"/>
+                <w:szCs w:val="24"/>
+              </w:rPr>
+              <w:t>Запуск генерации расписания поездов.</w:t>
             </w:r>
           </w:p>
         </w:tc>
@@ -2906,16 +2902,15 @@
               <w:jc w:val="center"/>
               <w:rPr>
                 <w:rFonts w:ascii="Times New Roman" w:hAnsi="Times New Roman"/>
-                <w:sz w:val="28"/>
-                <w:szCs w:val="28"/>
-                <w:lang w:val="en-US"/>
+                <w:sz w:val="24"/>
+                <w:szCs w:val="24"/>
               </w:rPr>
             </w:pPr>
             <w:r>
               <w:rPr>
                 <w:rFonts w:ascii="Times New Roman" w:hAnsi="Times New Roman"/>
-                <w:sz w:val="28"/>
-                <w:szCs w:val="28"/>
+                <w:sz w:val="24"/>
+                <w:szCs w:val="24"/>
                 <w:lang w:val="en-US"/>
               </w:rPr>
               <w:t>None</w:t>
@@ -2934,15 +2929,15 @@
               <w:jc w:val="both"/>
               <w:rPr>
                 <w:rFonts w:ascii="Times New Roman" w:hAnsi="Times New Roman"/>
-                <w:sz w:val="28"/>
-                <w:szCs w:val="28"/>
+                <w:sz w:val="24"/>
+                <w:szCs w:val="24"/>
               </w:rPr>
             </w:pPr>
             <w:r>
               <w:rPr>
                 <w:rFonts w:ascii="Times New Roman" w:hAnsi="Times New Roman"/>
-                <w:sz w:val="28"/>
-                <w:szCs w:val="28"/>
+                <w:sz w:val="24"/>
+                <w:szCs w:val="24"/>
               </w:rPr>
               <w:t>loadTimetable</w:t>
             </w:r>
@@ -2958,15 +2953,15 @@
               <w:jc w:val="both"/>
               <w:rPr>
                 <w:rFonts w:ascii="Times New Roman" w:hAnsi="Times New Roman"/>
-                <w:sz w:val="28"/>
-                <w:szCs w:val="28"/>
+                <w:sz w:val="24"/>
+                <w:szCs w:val="24"/>
               </w:rPr>
             </w:pPr>
             <w:r>
               <w:rPr>
                 <w:rFonts w:ascii="Times New Roman" w:hAnsi="Times New Roman"/>
-                <w:sz w:val="28"/>
-                <w:szCs w:val="28"/>
+                <w:sz w:val="24"/>
+                <w:szCs w:val="24"/>
               </w:rPr>
               <w:t>Загрузка расписания из файла или генерация нового, если файл отсутствует.</w:t>
             </w:r>
@@ -2982,16 +2977,16 @@
               <w:jc w:val="center"/>
               <w:rPr>
                 <w:rFonts w:ascii="Times New Roman" w:hAnsi="Times New Roman"/>
-                <w:sz w:val="28"/>
-                <w:szCs w:val="28"/>
+                <w:sz w:val="24"/>
+                <w:szCs w:val="24"/>
                 <w:lang w:val="en-US"/>
               </w:rPr>
             </w:pPr>
             <w:r>
               <w:rPr>
                 <w:rFonts w:ascii="Times New Roman" w:hAnsi="Times New Roman"/>
-                <w:sz w:val="28"/>
-                <w:szCs w:val="28"/>
+                <w:sz w:val="24"/>
+                <w:szCs w:val="24"/>
                 <w:lang w:val="en-US"/>
               </w:rPr>
               <w:t>list</w:t>
@@ -3009,23 +3004,23 @@
               <w:spacing w:before="240" w:after="240"/>
               <w:rPr>
                 <w:rFonts w:ascii="Times New Roman" w:hAnsi="Times New Roman"/>
-                <w:sz w:val="28"/>
-                <w:szCs w:val="28"/>
+                <w:sz w:val="24"/>
+                <w:szCs w:val="24"/>
               </w:rPr>
             </w:pPr>
             <w:r>
               <w:rPr>
                 <w:rFonts w:ascii="Times New Roman" w:hAnsi="Times New Roman"/>
-                <w:sz w:val="28"/>
-                <w:szCs w:val="28"/>
+                <w:sz w:val="24"/>
+                <w:szCs w:val="24"/>
               </w:rPr>
               <w:t>generateTickets</w:t>
             </w:r>
             <w:r>
               <w:rPr>
                 <w:rFonts w:ascii="Times New Roman" w:hAnsi="Times New Roman"/>
-                <w:sz w:val="28"/>
-                <w:szCs w:val="28"/>
+                <w:sz w:val="24"/>
+                <w:szCs w:val="24"/>
                 <w:lang w:val="en-US"/>
               </w:rPr>
               <w:t>Xml</w:t>
@@ -3042,23 +3037,23 @@
               <w:jc w:val="both"/>
               <w:rPr>
                 <w:rFonts w:ascii="Times New Roman" w:hAnsi="Times New Roman"/>
-                <w:sz w:val="28"/>
-                <w:szCs w:val="28"/>
+                <w:sz w:val="24"/>
+                <w:szCs w:val="24"/>
               </w:rPr>
             </w:pPr>
             <w:r>
               <w:rPr>
                 <w:rFonts w:ascii="Times New Roman" w:hAnsi="Times New Roman"/>
-                <w:sz w:val="28"/>
-                <w:szCs w:val="28"/>
+                <w:sz w:val="24"/>
+                <w:szCs w:val="24"/>
               </w:rPr>
               <w:t xml:space="preserve">Генерация билетов и запись в </w:t>
             </w:r>
             <w:r>
               <w:rPr>
                 <w:rFonts w:ascii="Times New Roman" w:hAnsi="Times New Roman"/>
-                <w:sz w:val="28"/>
-                <w:szCs w:val="28"/>
+                <w:sz w:val="24"/>
+                <w:szCs w:val="24"/>
                 <w:lang w:val="en-US"/>
               </w:rPr>
               <w:t>XML</w:t>
@@ -3066,8 +3061,8 @@
             <w:r>
               <w:rPr>
                 <w:rFonts w:ascii="Times New Roman" w:hAnsi="Times New Roman"/>
-                <w:sz w:val="28"/>
-                <w:szCs w:val="28"/>
+                <w:sz w:val="24"/>
+                <w:szCs w:val="24"/>
               </w:rPr>
               <w:t xml:space="preserve"> </w:t>
             </w:r>
@@ -3076,8 +3071,8 @@
                 <w:rPr>
                   <w:rStyle w:val="a9"/>
                   <w:rFonts w:ascii="Times New Roman" w:hAnsi="Times New Roman"/>
-                  <w:sz w:val="28"/>
-                  <w:szCs w:val="28"/>
+                  <w:sz w:val="24"/>
+                  <w:szCs w:val="24"/>
                 </w:rPr>
                 <w:t>[4]</w:t>
               </w:r>
@@ -3085,16 +3080,16 @@
             <w:r>
               <w:rPr>
                 <w:rFonts w:ascii="Times New Roman" w:hAnsi="Times New Roman"/>
-                <w:sz w:val="28"/>
-                <w:szCs w:val="28"/>
+                <w:sz w:val="24"/>
+                <w:szCs w:val="24"/>
               </w:rPr>
               <w:t xml:space="preserve"> </w:t>
             </w:r>
             <w:r>
               <w:rPr>
                 <w:rFonts w:ascii="Times New Roman" w:hAnsi="Times New Roman"/>
-                <w:sz w:val="28"/>
-                <w:szCs w:val="28"/>
+                <w:sz w:val="24"/>
+                <w:szCs w:val="24"/>
               </w:rPr>
               <w:t>файл.</w:t>
             </w:r>
@@ -3110,15 +3105,15 @@
               <w:jc w:val="center"/>
               <w:rPr>
                 <w:rFonts w:ascii="Times New Roman" w:hAnsi="Times New Roman"/>
-                <w:sz w:val="28"/>
-                <w:szCs w:val="28"/>
+                <w:sz w:val="24"/>
+                <w:szCs w:val="24"/>
               </w:rPr>
             </w:pPr>
             <w:r>
               <w:rPr>
                 <w:rFonts w:ascii="Times New Roman" w:hAnsi="Times New Roman"/>
-                <w:sz w:val="28"/>
-                <w:szCs w:val="28"/>
+                <w:sz w:val="24"/>
+                <w:szCs w:val="24"/>
                 <w:lang w:val="en-US"/>
               </w:rPr>
               <w:t>None</w:t>
@@ -3133,18 +3128,16 @@
         <w:jc w:val="right"/>
         <w:rPr>
           <w:rFonts w:ascii="Times New Roman" w:hAnsi="Times New Roman"/>
-          <w:i/>
           <w:iCs/>
-          <w:sz w:val="28"/>
+          <w:sz w:val="24"/>
           <w:szCs w:val="28"/>
         </w:rPr>
       </w:pPr>
       <w:r>
         <w:rPr>
           <w:rFonts w:ascii="Times New Roman" w:hAnsi="Times New Roman"/>
-          <w:i/>
           <w:iCs/>
-          <w:sz w:val="28"/>
+          <w:sz w:val="24"/>
           <w:szCs w:val="28"/>
         </w:rPr>
         <w:t>Таблица 2</w:t>
@@ -3152,20 +3145,36 @@
       <w:r>
         <w:rPr>
           <w:rFonts w:ascii="Times New Roman" w:hAnsi="Times New Roman"/>
-          <w:i/>
           <w:iCs/>
-          <w:sz w:val="28"/>
+          <w:sz w:val="24"/>
+          <w:szCs w:val="28"/>
+        </w:rPr>
+        <w:t>.</w:t>
+      </w:r>
+      <w:r>
+        <w:rPr>
+          <w:rFonts w:ascii="Times New Roman" w:hAnsi="Times New Roman"/>
+          <w:iCs/>
+          <w:sz w:val="24"/>
+          <w:szCs w:val="28"/>
+        </w:rPr>
+        <w:t xml:space="preserve"> </w:t>
+      </w:r>
+      <w:r>
+        <w:rPr>
+          <w:rFonts w:ascii="Times New Roman" w:hAnsi="Times New Roman"/>
+          <w:iCs/>
+          <w:sz w:val="24"/>
           <w:szCs w:val="28"/>
           <w:lang w:val="en-US"/>
         </w:rPr>
-        <w:t>: P</w:t>
-      </w:r>
-      <w:r>
-        <w:rPr>
-          <w:rFonts w:ascii="Times New Roman" w:hAnsi="Times New Roman"/>
-          <w:i/>
+        <w:t>P</w:t>
+      </w:r>
+      <w:r>
+        <w:rPr>
+          <w:rFonts w:ascii="Times New Roman" w:hAnsi="Times New Roman"/>
           <w:iCs/>
-          <w:sz w:val="28"/>
+          <w:sz w:val="24"/>
           <w:szCs w:val="28"/>
         </w:rPr>
         <w:t>ersonGeneration.py</w:t>
@@ -3193,15 +3202,15 @@
               <w:jc w:val="center"/>
               <w:rPr>
                 <w:rFonts w:ascii="Times New Roman" w:hAnsi="Times New Roman"/>
-                <w:sz w:val="28"/>
-                <w:szCs w:val="28"/>
+                <w:sz w:val="24"/>
+                <w:szCs w:val="24"/>
               </w:rPr>
             </w:pPr>
             <w:r>
               <w:rPr>
                 <w:rFonts w:ascii="Times New Roman" w:hAnsi="Times New Roman"/>
-                <w:sz w:val="28"/>
-                <w:szCs w:val="28"/>
+                <w:sz w:val="24"/>
+                <w:szCs w:val="24"/>
               </w:rPr>
               <w:t>Функция</w:t>
             </w:r>
@@ -3217,15 +3226,15 @@
               <w:jc w:val="center"/>
               <w:rPr>
                 <w:rFonts w:ascii="Times New Roman" w:hAnsi="Times New Roman"/>
-                <w:sz w:val="28"/>
-                <w:szCs w:val="28"/>
+                <w:sz w:val="24"/>
+                <w:szCs w:val="24"/>
               </w:rPr>
             </w:pPr>
             <w:r>
               <w:rPr>
                 <w:rFonts w:ascii="Times New Roman" w:hAnsi="Times New Roman"/>
-                <w:sz w:val="28"/>
-                <w:szCs w:val="28"/>
+                <w:sz w:val="24"/>
+                <w:szCs w:val="24"/>
               </w:rPr>
               <w:t>Описание</w:t>
             </w:r>
@@ -3241,15 +3250,15 @@
               <w:jc w:val="center"/>
               <w:rPr>
                 <w:rFonts w:ascii="Times New Roman" w:hAnsi="Times New Roman"/>
-                <w:sz w:val="28"/>
-                <w:szCs w:val="28"/>
+                <w:sz w:val="24"/>
+                <w:szCs w:val="24"/>
               </w:rPr>
             </w:pPr>
             <w:r>
               <w:rPr>
                 <w:rFonts w:ascii="Times New Roman" w:hAnsi="Times New Roman"/>
-                <w:sz w:val="28"/>
-                <w:szCs w:val="28"/>
+                <w:sz w:val="24"/>
+                <w:szCs w:val="24"/>
               </w:rPr>
               <w:t>Возвращаемое значение</w:t>
             </w:r>
@@ -3267,15 +3276,15 @@
               <w:jc w:val="both"/>
               <w:rPr>
                 <w:rFonts w:ascii="Times New Roman" w:hAnsi="Times New Roman"/>
-                <w:sz w:val="28"/>
-                <w:szCs w:val="28"/>
+                <w:sz w:val="24"/>
+                <w:szCs w:val="24"/>
               </w:rPr>
             </w:pPr>
             <w:r>
               <w:rPr>
                 <w:rFonts w:ascii="Times New Roman" w:hAnsi="Times New Roman"/>
-                <w:sz w:val="28"/>
-                <w:szCs w:val="28"/>
+                <w:sz w:val="24"/>
+                <w:szCs w:val="24"/>
               </w:rPr>
               <w:t>generatePersonalData</w:t>
             </w:r>
@@ -3291,15 +3300,15 @@
               <w:jc w:val="both"/>
               <w:rPr>
                 <w:rFonts w:ascii="Times New Roman" w:hAnsi="Times New Roman"/>
-                <w:sz w:val="28"/>
-                <w:szCs w:val="28"/>
+                <w:sz w:val="24"/>
+                <w:szCs w:val="24"/>
               </w:rPr>
             </w:pPr>
             <w:r>
               <w:rPr>
                 <w:rFonts w:ascii="Times New Roman" w:hAnsi="Times New Roman"/>
-                <w:sz w:val="28"/>
-                <w:szCs w:val="28"/>
+                <w:sz w:val="24"/>
+                <w:szCs w:val="24"/>
               </w:rPr>
               <w:t>Генерация основных личных данных пассажира (имя, фамилия, паспорт).</w:t>
             </w:r>
@@ -3315,16 +3324,16 @@
               <w:jc w:val="center"/>
               <w:rPr>
                 <w:rFonts w:ascii="Times New Roman" w:hAnsi="Times New Roman"/>
-                <w:sz w:val="28"/>
-                <w:szCs w:val="28"/>
+                <w:sz w:val="24"/>
+                <w:szCs w:val="24"/>
                 <w:lang w:val="en-US"/>
               </w:rPr>
             </w:pPr>
             <w:r>
               <w:rPr>
                 <w:rFonts w:ascii="Times New Roman" w:hAnsi="Times New Roman"/>
-                <w:sz w:val="28"/>
-                <w:szCs w:val="28"/>
+                <w:sz w:val="24"/>
+                <w:szCs w:val="24"/>
                 <w:lang w:val="en-US"/>
               </w:rPr>
               <w:t>tuple</w:t>
@@ -3343,15 +3352,15 @@
               <w:jc w:val="both"/>
               <w:rPr>
                 <w:rFonts w:ascii="Times New Roman" w:hAnsi="Times New Roman"/>
-                <w:sz w:val="28"/>
-                <w:szCs w:val="28"/>
+                <w:sz w:val="24"/>
+                <w:szCs w:val="24"/>
               </w:rPr>
             </w:pPr>
             <w:r>
               <w:rPr>
                 <w:rFonts w:ascii="Times New Roman" w:hAnsi="Times New Roman"/>
-                <w:sz w:val="28"/>
-                <w:szCs w:val="28"/>
+                <w:sz w:val="24"/>
+                <w:szCs w:val="24"/>
               </w:rPr>
               <w:t>generatePerson</w:t>
             </w:r>
@@ -3367,15 +3376,15 @@
               <w:jc w:val="both"/>
               <w:rPr>
                 <w:rFonts w:ascii="Times New Roman" w:hAnsi="Times New Roman"/>
-                <w:sz w:val="28"/>
-                <w:szCs w:val="28"/>
+                <w:sz w:val="24"/>
+                <w:szCs w:val="24"/>
               </w:rPr>
             </w:pPr>
             <w:r>
               <w:rPr>
                 <w:rFonts w:ascii="Times New Roman" w:hAnsi="Times New Roman"/>
-                <w:sz w:val="28"/>
-                <w:szCs w:val="28"/>
+                <w:sz w:val="24"/>
+                <w:szCs w:val="24"/>
               </w:rPr>
               <w:t>Генерация полного набора данных для пассажира, включая платежные карты.</w:t>
             </w:r>
@@ -3391,16 +3400,16 @@
               <w:jc w:val="center"/>
               <w:rPr>
                 <w:rFonts w:ascii="Times New Roman" w:hAnsi="Times New Roman"/>
-                <w:sz w:val="28"/>
-                <w:szCs w:val="28"/>
+                <w:sz w:val="24"/>
+                <w:szCs w:val="24"/>
                 <w:lang w:val="en-US"/>
               </w:rPr>
             </w:pPr>
             <w:r>
               <w:rPr>
                 <w:rFonts w:ascii="Times New Roman" w:hAnsi="Times New Roman"/>
-                <w:sz w:val="28"/>
-                <w:szCs w:val="28"/>
+                <w:sz w:val="24"/>
+                <w:szCs w:val="24"/>
                 <w:lang w:val="en-US"/>
               </w:rPr>
               <w:t>list</w:t>
@@ -3415,18 +3424,28 @@
         <w:jc w:val="right"/>
         <w:rPr>
           <w:rFonts w:ascii="Times New Roman" w:hAnsi="Times New Roman"/>
-          <w:i/>
           <w:iCs/>
-          <w:sz w:val="28"/>
+          <w:sz w:val="24"/>
           <w:szCs w:val="28"/>
         </w:rPr>
       </w:pPr>
-      <w:r>
-        <w:rPr>
-          <w:rFonts w:ascii="Times New Roman" w:hAnsi="Times New Roman"/>
-          <w:i/>
+    </w:p>
+    <w:p>
+      <w:pPr>
+        <w:spacing w:before="480" w:after="240"/>
+        <w:jc w:val="right"/>
+        <w:rPr>
+          <w:rFonts w:ascii="Times New Roman" w:hAnsi="Times New Roman"/>
           <w:iCs/>
-          <w:sz w:val="28"/>
+          <w:sz w:val="24"/>
+          <w:szCs w:val="28"/>
+        </w:rPr>
+      </w:pPr>
+      <w:r>
+        <w:rPr>
+          <w:rFonts w:ascii="Times New Roman" w:hAnsi="Times New Roman"/>
+          <w:iCs/>
+          <w:sz w:val="24"/>
           <w:szCs w:val="28"/>
         </w:rPr>
         <w:lastRenderedPageBreak/>
@@ -3435,18 +3454,34 @@
       <w:r>
         <w:rPr>
           <w:rFonts w:ascii="Times New Roman" w:hAnsi="Times New Roman"/>
-          <w:i/>
           <w:iCs/>
-          <w:sz w:val="28"/>
+          <w:sz w:val="24"/>
           <w:szCs w:val="28"/>
-          <w:lang w:val="en-US"/>
-        </w:rPr>
-        <w:t xml:space="preserve">3: </w:t>
-      </w:r>
-      <w:r>
-        <w:rPr>
-          <w:rFonts w:ascii="Times New Roman" w:hAnsi="Times New Roman"/>
-          <w:sz w:val="28"/>
+        </w:rPr>
+        <w:t>3</w:t>
+      </w:r>
+      <w:r>
+        <w:rPr>
+          <w:rFonts w:ascii="Times New Roman" w:hAnsi="Times New Roman"/>
+          <w:iCs/>
+          <w:sz w:val="24"/>
+          <w:szCs w:val="28"/>
+        </w:rPr>
+        <w:t>.</w:t>
+      </w:r>
+      <w:r>
+        <w:rPr>
+          <w:rFonts w:ascii="Times New Roman" w:hAnsi="Times New Roman"/>
+          <w:iCs/>
+          <w:sz w:val="24"/>
+          <w:szCs w:val="28"/>
+        </w:rPr>
+        <w:t xml:space="preserve"> </w:t>
+      </w:r>
+      <w:r>
+        <w:rPr>
+          <w:rFonts w:ascii="Times New Roman" w:hAnsi="Times New Roman"/>
+          <w:sz w:val="24"/>
           <w:szCs w:val="28"/>
         </w:rPr>
         <w:t>SeatGeneration.py</w:t>
@@ -3474,15 +3509,15 @@
               <w:jc w:val="center"/>
               <w:rPr>
                 <w:rFonts w:ascii="Times New Roman" w:hAnsi="Times New Roman"/>
-                <w:sz w:val="28"/>
-                <w:szCs w:val="28"/>
+                <w:sz w:val="24"/>
+                <w:szCs w:val="24"/>
               </w:rPr>
             </w:pPr>
             <w:r>
               <w:rPr>
                 <w:rFonts w:ascii="Times New Roman" w:hAnsi="Times New Roman"/>
-                <w:sz w:val="28"/>
-                <w:szCs w:val="28"/>
+                <w:sz w:val="24"/>
+                <w:szCs w:val="24"/>
               </w:rPr>
               <w:t>Функция</w:t>
             </w:r>
@@ -3498,15 +3533,15 @@
               <w:jc w:val="center"/>
               <w:rPr>
                 <w:rFonts w:ascii="Times New Roman" w:hAnsi="Times New Roman"/>
-                <w:sz w:val="28"/>
-                <w:szCs w:val="28"/>
+                <w:sz w:val="24"/>
+                <w:szCs w:val="24"/>
               </w:rPr>
             </w:pPr>
             <w:r>
               <w:rPr>
                 <w:rFonts w:ascii="Times New Roman" w:hAnsi="Times New Roman"/>
-                <w:sz w:val="28"/>
-                <w:szCs w:val="28"/>
+                <w:sz w:val="24"/>
+                <w:szCs w:val="24"/>
               </w:rPr>
               <w:t>Описание</w:t>
             </w:r>
@@ -3522,15 +3557,15 @@
               <w:jc w:val="center"/>
               <w:rPr>
                 <w:rFonts w:ascii="Times New Roman" w:hAnsi="Times New Roman"/>
-                <w:sz w:val="28"/>
-                <w:szCs w:val="28"/>
+                <w:sz w:val="24"/>
+                <w:szCs w:val="24"/>
               </w:rPr>
             </w:pPr>
             <w:r>
               <w:rPr>
                 <w:rFonts w:ascii="Times New Roman" w:hAnsi="Times New Roman"/>
-                <w:sz w:val="28"/>
-                <w:szCs w:val="28"/>
+                <w:sz w:val="24"/>
+                <w:szCs w:val="24"/>
               </w:rPr>
               <w:t>Возвращаемое значение</w:t>
             </w:r>
@@ -3548,15 +3583,15 @@
               <w:jc w:val="both"/>
               <w:rPr>
                 <w:rFonts w:ascii="Times New Roman" w:hAnsi="Times New Roman"/>
-                <w:sz w:val="28"/>
-                <w:szCs w:val="28"/>
+                <w:sz w:val="24"/>
+                <w:szCs w:val="24"/>
               </w:rPr>
             </w:pPr>
             <w:r>
               <w:rPr>
                 <w:rFonts w:ascii="Times New Roman" w:hAnsi="Times New Roman"/>
-                <w:sz w:val="28"/>
-                <w:szCs w:val="28"/>
+                <w:sz w:val="24"/>
+                <w:szCs w:val="24"/>
               </w:rPr>
               <w:t xml:space="preserve">generateRandomSeat </w:t>
             </w:r>
@@ -3572,15 +3607,15 @@
               <w:jc w:val="both"/>
               <w:rPr>
                 <w:rFonts w:ascii="Times New Roman" w:hAnsi="Times New Roman"/>
-                <w:sz w:val="28"/>
-                <w:szCs w:val="28"/>
+                <w:sz w:val="24"/>
+                <w:szCs w:val="24"/>
               </w:rPr>
             </w:pPr>
             <w:r>
               <w:rPr>
                 <w:rFonts w:ascii="Times New Roman" w:hAnsi="Times New Roman"/>
-                <w:sz w:val="28"/>
-                <w:szCs w:val="28"/>
+                <w:sz w:val="24"/>
+                <w:szCs w:val="24"/>
               </w:rPr>
               <w:t>Генерация информации о вагоне и месте пассажира (тип вагона, место и цена).</w:t>
             </w:r>
@@ -3596,16 +3631,16 @@
               <w:jc w:val="center"/>
               <w:rPr>
                 <w:rFonts w:ascii="Times New Roman" w:hAnsi="Times New Roman"/>
-                <w:sz w:val="28"/>
-                <w:szCs w:val="28"/>
+                <w:sz w:val="24"/>
+                <w:szCs w:val="24"/>
                 <w:lang w:val="en-US"/>
               </w:rPr>
             </w:pPr>
             <w:r>
               <w:rPr>
                 <w:rFonts w:ascii="Times New Roman" w:hAnsi="Times New Roman"/>
-                <w:sz w:val="28"/>
-                <w:szCs w:val="28"/>
+                <w:sz w:val="24"/>
+                <w:szCs w:val="24"/>
                 <w:lang w:val="en-US"/>
               </w:rPr>
               <w:t>tuple</w:t>
@@ -3620,7 +3655,6 @@
         <w:jc w:val="right"/>
         <w:rPr>
           <w:rFonts w:ascii="Times New Roman" w:hAnsi="Times New Roman"/>
-          <w:i/>
           <w:iCs/>
           <w:sz w:val="28"/>
           <w:szCs w:val="28"/>
@@ -3629,9 +3663,8 @@
       <w:r>
         <w:rPr>
           <w:rFonts w:ascii="Times New Roman" w:hAnsi="Times New Roman"/>
-          <w:i/>
           <w:iCs/>
-          <w:sz w:val="28"/>
+          <w:sz w:val="24"/>
           <w:szCs w:val="28"/>
         </w:rPr>
         <w:t xml:space="preserve">Таблица </w:t>
@@ -3639,20 +3672,35 @@
       <w:r>
         <w:rPr>
           <w:rFonts w:ascii="Times New Roman" w:hAnsi="Times New Roman"/>
-          <w:i/>
           <w:iCs/>
-          <w:sz w:val="28"/>
+          <w:sz w:val="24"/>
           <w:szCs w:val="28"/>
-          <w:lang w:val="en-US"/>
-        </w:rPr>
-        <w:t xml:space="preserve">4: </w:t>
-      </w:r>
-      <w:r>
-        <w:rPr>
-          <w:rFonts w:ascii="Times New Roman" w:hAnsi="Times New Roman"/>
-          <w:i/>
+        </w:rPr>
+        <w:t>4</w:t>
+      </w:r>
+      <w:r>
+        <w:rPr>
+          <w:rFonts w:ascii="Times New Roman" w:hAnsi="Times New Roman"/>
           <w:iCs/>
-          <w:sz w:val="28"/>
+          <w:sz w:val="24"/>
+          <w:szCs w:val="28"/>
+        </w:rPr>
+        <w:t>.</w:t>
+      </w:r>
+      <w:r>
+        <w:rPr>
+          <w:rFonts w:ascii="Times New Roman" w:hAnsi="Times New Roman"/>
+          <w:iCs/>
+          <w:sz w:val="24"/>
+          <w:szCs w:val="28"/>
+        </w:rPr>
+        <w:t xml:space="preserve"> </w:t>
+      </w:r>
+      <w:r>
+        <w:rPr>
+          <w:rFonts w:ascii="Times New Roman" w:hAnsi="Times New Roman"/>
+          <w:iCs/>
+          <w:sz w:val="24"/>
           <w:szCs w:val="28"/>
         </w:rPr>
         <w:t>TimetableGeneration.py</w:t>
@@ -3680,15 +3728,15 @@
               <w:jc w:val="center"/>
               <w:rPr>
                 <w:rFonts w:ascii="Times New Roman" w:hAnsi="Times New Roman"/>
-                <w:sz w:val="28"/>
-                <w:szCs w:val="28"/>
+                <w:sz w:val="24"/>
+                <w:szCs w:val="24"/>
               </w:rPr>
             </w:pPr>
             <w:r>
               <w:rPr>
                 <w:rFonts w:ascii="Times New Roman" w:hAnsi="Times New Roman"/>
-                <w:sz w:val="28"/>
-                <w:szCs w:val="28"/>
+                <w:sz w:val="24"/>
+                <w:szCs w:val="24"/>
               </w:rPr>
               <w:t>Функция</w:t>
             </w:r>
@@ -3704,15 +3752,15 @@
               <w:jc w:val="center"/>
               <w:rPr>
                 <w:rFonts w:ascii="Times New Roman" w:hAnsi="Times New Roman"/>
-                <w:sz w:val="28"/>
-                <w:szCs w:val="28"/>
+                <w:sz w:val="24"/>
+                <w:szCs w:val="24"/>
               </w:rPr>
             </w:pPr>
             <w:r>
               <w:rPr>
                 <w:rFonts w:ascii="Times New Roman" w:hAnsi="Times New Roman"/>
-                <w:sz w:val="28"/>
-                <w:szCs w:val="28"/>
+                <w:sz w:val="24"/>
+                <w:szCs w:val="24"/>
               </w:rPr>
               <w:t>Описание</w:t>
             </w:r>
@@ -3728,15 +3776,15 @@
               <w:jc w:val="center"/>
               <w:rPr>
                 <w:rFonts w:ascii="Times New Roman" w:hAnsi="Times New Roman"/>
-                <w:sz w:val="28"/>
-                <w:szCs w:val="28"/>
+                <w:sz w:val="24"/>
+                <w:szCs w:val="24"/>
               </w:rPr>
             </w:pPr>
             <w:r>
               <w:rPr>
                 <w:rFonts w:ascii="Times New Roman" w:hAnsi="Times New Roman"/>
-                <w:sz w:val="28"/>
-                <w:szCs w:val="28"/>
+                <w:sz w:val="24"/>
+                <w:szCs w:val="24"/>
               </w:rPr>
               <w:t>Возвращаемое значение</w:t>
             </w:r>
@@ -3754,15 +3802,15 @@
               <w:jc w:val="both"/>
               <w:rPr>
                 <w:rFonts w:ascii="Times New Roman" w:hAnsi="Times New Roman"/>
-                <w:sz w:val="28"/>
-                <w:szCs w:val="28"/>
+                <w:sz w:val="24"/>
+                <w:szCs w:val="24"/>
               </w:rPr>
             </w:pPr>
             <w:r>
               <w:rPr>
                 <w:rFonts w:ascii="Times New Roman" w:hAnsi="Times New Roman"/>
-                <w:sz w:val="28"/>
-                <w:szCs w:val="28"/>
+                <w:sz w:val="24"/>
+                <w:szCs w:val="24"/>
               </w:rPr>
               <w:t>calculateDistance</w:t>
             </w:r>
@@ -3778,23 +3826,23 @@
               <w:jc w:val="both"/>
               <w:rPr>
                 <w:rFonts w:ascii="Times New Roman" w:hAnsi="Times New Roman"/>
-                <w:sz w:val="28"/>
-                <w:szCs w:val="28"/>
+                <w:sz w:val="24"/>
+                <w:szCs w:val="24"/>
               </w:rPr>
             </w:pPr>
             <w:r>
               <w:rPr>
                 <w:rFonts w:ascii="Times New Roman" w:hAnsi="Times New Roman"/>
-                <w:sz w:val="28"/>
-                <w:szCs w:val="28"/>
+                <w:sz w:val="24"/>
+                <w:szCs w:val="24"/>
               </w:rPr>
               <w:t>Расчет расстояния между городами на основе формулы гаверсинусов</w:t>
             </w:r>
             <w:r>
               <w:rPr>
                 <w:rFonts w:ascii="Times New Roman" w:hAnsi="Times New Roman"/>
-                <w:sz w:val="28"/>
-                <w:szCs w:val="28"/>
+                <w:sz w:val="24"/>
+                <w:szCs w:val="24"/>
               </w:rPr>
               <w:t xml:space="preserve"> </w:t>
             </w:r>
@@ -3803,8 +3851,8 @@
                 <w:rPr>
                   <w:rStyle w:val="a9"/>
                   <w:rFonts w:ascii="Times New Roman" w:hAnsi="Times New Roman"/>
-                  <w:sz w:val="28"/>
-                  <w:szCs w:val="28"/>
+                  <w:sz w:val="24"/>
+                  <w:szCs w:val="24"/>
                 </w:rPr>
                 <w:t>[5]</w:t>
               </w:r>
@@ -3812,8 +3860,8 @@
             <w:r>
               <w:rPr>
                 <w:rFonts w:ascii="Times New Roman" w:hAnsi="Times New Roman"/>
-                <w:sz w:val="28"/>
-                <w:szCs w:val="28"/>
+                <w:sz w:val="24"/>
+                <w:szCs w:val="24"/>
               </w:rPr>
               <w:t>.</w:t>
             </w:r>
@@ -3829,16 +3877,16 @@
               <w:jc w:val="center"/>
               <w:rPr>
                 <w:rFonts w:ascii="Times New Roman" w:hAnsi="Times New Roman"/>
-                <w:sz w:val="28"/>
-                <w:szCs w:val="28"/>
+                <w:sz w:val="24"/>
+                <w:szCs w:val="24"/>
                 <w:lang w:val="en-US"/>
               </w:rPr>
             </w:pPr>
             <w:r>
               <w:rPr>
                 <w:rFonts w:ascii="Times New Roman" w:hAnsi="Times New Roman"/>
-                <w:sz w:val="28"/>
-                <w:szCs w:val="28"/>
+                <w:sz w:val="24"/>
+                <w:szCs w:val="24"/>
                 <w:lang w:val="en-US"/>
               </w:rPr>
               <w:t>float</w:t>
@@ -3857,15 +3905,15 @@
               <w:jc w:val="both"/>
               <w:rPr>
                 <w:rFonts w:ascii="Times New Roman" w:hAnsi="Times New Roman"/>
-                <w:sz w:val="28"/>
-                <w:szCs w:val="28"/>
+                <w:sz w:val="24"/>
+                <w:szCs w:val="24"/>
               </w:rPr>
             </w:pPr>
             <w:r>
               <w:rPr>
                 <w:rFonts w:ascii="Times New Roman" w:hAnsi="Times New Roman"/>
-                <w:sz w:val="28"/>
-                <w:szCs w:val="28"/>
+                <w:sz w:val="24"/>
+                <w:szCs w:val="24"/>
               </w:rPr>
               <w:t>determineDirection</w:t>
             </w:r>
@@ -3881,15 +3929,15 @@
               <w:jc w:val="both"/>
               <w:rPr>
                 <w:rFonts w:ascii="Times New Roman" w:hAnsi="Times New Roman"/>
-                <w:sz w:val="28"/>
-                <w:szCs w:val="28"/>
+                <w:sz w:val="24"/>
+                <w:szCs w:val="24"/>
               </w:rPr>
             </w:pPr>
             <w:r>
               <w:rPr>
                 <w:rFonts w:ascii="Times New Roman" w:hAnsi="Times New Roman"/>
-                <w:sz w:val="28"/>
-                <w:szCs w:val="28"/>
+                <w:sz w:val="24"/>
+                <w:szCs w:val="24"/>
               </w:rPr>
               <w:t>Определение направления движения поезда.</w:t>
             </w:r>
@@ -3905,16 +3953,16 @@
               <w:jc w:val="center"/>
               <w:rPr>
                 <w:rFonts w:ascii="Times New Roman" w:hAnsi="Times New Roman"/>
-                <w:sz w:val="28"/>
-                <w:szCs w:val="28"/>
+                <w:sz w:val="24"/>
+                <w:szCs w:val="24"/>
                 <w:lang w:val="en-US"/>
               </w:rPr>
             </w:pPr>
             <w:r>
               <w:rPr>
                 <w:rFonts w:ascii="Times New Roman" w:hAnsi="Times New Roman"/>
-                <w:sz w:val="28"/>
-                <w:szCs w:val="28"/>
+                <w:sz w:val="24"/>
+                <w:szCs w:val="24"/>
                 <w:lang w:val="en-US"/>
               </w:rPr>
               <w:t>str</w:t>
@@ -3932,15 +3980,15 @@
               <w:spacing w:before="240" w:after="240"/>
               <w:rPr>
                 <w:rFonts w:ascii="Times New Roman" w:hAnsi="Times New Roman"/>
-                <w:sz w:val="28"/>
-                <w:szCs w:val="28"/>
+                <w:sz w:val="24"/>
+                <w:szCs w:val="24"/>
               </w:rPr>
             </w:pPr>
             <w:r>
               <w:rPr>
                 <w:rFonts w:ascii="Times New Roman" w:hAnsi="Times New Roman"/>
-                <w:sz w:val="28"/>
-                <w:szCs w:val="28"/>
+                <w:sz w:val="24"/>
+                <w:szCs w:val="24"/>
               </w:rPr>
               <w:t>determineTrainSpeed</w:t>
             </w:r>
@@ -3956,15 +4004,15 @@
               <w:jc w:val="both"/>
               <w:rPr>
                 <w:rFonts w:ascii="Times New Roman" w:hAnsi="Times New Roman"/>
-                <w:sz w:val="28"/>
-                <w:szCs w:val="28"/>
+                <w:sz w:val="24"/>
+                <w:szCs w:val="24"/>
               </w:rPr>
             </w:pPr>
             <w:r>
               <w:rPr>
                 <w:rFonts w:ascii="Times New Roman" w:hAnsi="Times New Roman"/>
-                <w:sz w:val="28"/>
-                <w:szCs w:val="28"/>
+                <w:sz w:val="24"/>
+                <w:szCs w:val="24"/>
               </w:rPr>
               <w:t>Определение скорости поезда в зависимости от его номера.</w:t>
             </w:r>
@@ -3980,15 +4028,15 @@
               <w:jc w:val="center"/>
               <w:rPr>
                 <w:rFonts w:ascii="Times New Roman" w:hAnsi="Times New Roman"/>
-                <w:sz w:val="28"/>
-                <w:szCs w:val="28"/>
+                <w:sz w:val="24"/>
+                <w:szCs w:val="24"/>
               </w:rPr>
             </w:pPr>
             <w:r>
               <w:rPr>
                 <w:rFonts w:ascii="Times New Roman" w:hAnsi="Times New Roman"/>
-                <w:sz w:val="28"/>
-                <w:szCs w:val="28"/>
+                <w:sz w:val="24"/>
+                <w:szCs w:val="24"/>
                 <w:lang w:val="en-US"/>
               </w:rPr>
               <w:t>int</w:t>
@@ -4006,15 +4054,15 @@
               <w:spacing w:before="240" w:after="240"/>
               <w:rPr>
                 <w:rFonts w:ascii="Times New Roman" w:hAnsi="Times New Roman"/>
-                <w:sz w:val="28"/>
-                <w:szCs w:val="28"/>
+                <w:sz w:val="24"/>
+                <w:szCs w:val="24"/>
               </w:rPr>
             </w:pPr>
             <w:r>
               <w:rPr>
                 <w:rFonts w:ascii="Times New Roman" w:hAnsi="Times New Roman"/>
-                <w:sz w:val="28"/>
-                <w:szCs w:val="28"/>
+                <w:sz w:val="24"/>
+                <w:szCs w:val="24"/>
               </w:rPr>
               <w:t>generateOddNumbers</w:t>
             </w:r>
@@ -4030,15 +4078,15 @@
               <w:jc w:val="both"/>
               <w:rPr>
                 <w:rFonts w:ascii="Times New Roman" w:hAnsi="Times New Roman"/>
-                <w:sz w:val="28"/>
-                <w:szCs w:val="28"/>
+                <w:sz w:val="24"/>
+                <w:szCs w:val="24"/>
               </w:rPr>
             </w:pPr>
             <w:r>
               <w:rPr>
                 <w:rFonts w:ascii="Times New Roman" w:hAnsi="Times New Roman"/>
-                <w:sz w:val="28"/>
-                <w:szCs w:val="28"/>
+                <w:sz w:val="24"/>
+                <w:szCs w:val="24"/>
               </w:rPr>
               <w:t>Генерация нечетных чисел.</w:t>
             </w:r>
@@ -4054,16 +4102,16 @@
               <w:jc w:val="center"/>
               <w:rPr>
                 <w:rFonts w:ascii="Times New Roman" w:hAnsi="Times New Roman"/>
-                <w:sz w:val="28"/>
-                <w:szCs w:val="28"/>
+                <w:sz w:val="24"/>
+                <w:szCs w:val="24"/>
                 <w:lang w:val="en-US"/>
               </w:rPr>
             </w:pPr>
             <w:r>
               <w:rPr>
                 <w:rFonts w:ascii="Times New Roman" w:hAnsi="Times New Roman"/>
-                <w:sz w:val="28"/>
-                <w:szCs w:val="28"/>
+                <w:sz w:val="24"/>
+                <w:szCs w:val="24"/>
                 <w:lang w:val="en-US"/>
               </w:rPr>
               <w:t>list</w:t>
@@ -4073,9 +4121,6 @@
       </w:tr>
     </w:tbl>
     <w:p>
-      <w:pPr>
-        <w:pStyle w:val="10"/>
-      </w:pPr>
       <w:bookmarkStart w:id="8" w:name="_Toc177901238"/>
     </w:p>
     <w:p>
@@ -4162,24 +4207,38 @@
         <w:rPr>
           <w:szCs w:val="28"/>
         </w:rPr>
-        <w:t>. Код можно запустить в среде разработки или через командную строку, используя консоль для настройки параметров и генерации данных. Также убедитесь, что все модули программы находятся в одной директории для корректного выполнения. Запуск программы производится через файл RailwayTicketsGeneration.py, который автоматически генерирует расписание в файл timetable.csv, если его нет. Важно периодически проверять корректность данных перед генерацией билетов. Отдельно сгенерировать файл timetable.csv можно, запустив TimetableGeneration.py. Если вы хотите использовать собственный файл расписания, убедитесь, что он называется timetable.csv и его структура заголовков совпадает с требуемой: TrainNumber, DepartureCity, DestinationCity, DepartureTime, ArrivalTime, Cost. Также настройте веса для платежных систем и банков согласно вашим требованиям, убедившись, что веса больше нуля.</w:t>
+        <w:t xml:space="preserve">. Код можно запустить в среде разработки или через командную строку, используя консоль для </w:t>
+      </w:r>
+      <w:bookmarkStart w:id="9" w:name="_GoBack"/>
+      <w:r>
+        <w:rPr>
+          <w:szCs w:val="28"/>
+        </w:rPr>
+        <w:t xml:space="preserve">настройки параметров и генерации данных. Также убедитесь, что все модули </w:t>
+      </w:r>
+      <w:bookmarkEnd w:id="9"/>
+      <w:r>
+        <w:rPr>
+          <w:szCs w:val="28"/>
+        </w:rPr>
+        <w:t>программы находятся в одной директории для корректного выполнения. Запуск программы производится через файл RailwayTicketsGeneration.py, который автоматически генерирует расписание в файл timetable.csv, если его нет. Важно периодически проверять корректность данных перед генерацией билетов. Отдельно сгенерировать файл timetable.csv можно, запустив TimetableGeneration.py. Если вы хотите использовать собственный файл расписания, убедитесь, что он называется timetable.csv и его структура заголовков совпадает с требуемой: TrainNumber, DepartureCity, DestinationCity, DepartureTime, ArrivalTime, Cost. Также настройте веса для платежных систем и банков согласно вашим требованиям, убедившись, что веса больше нуля.</w:t>
       </w:r>
     </w:p>
     <w:p>
       <w:pPr>
         <w:pStyle w:val="10"/>
       </w:pPr>
-      <w:bookmarkStart w:id="9" w:name="_Toc177901239"/>
+      <w:bookmarkStart w:id="10" w:name="_Toc177901239"/>
       <w:r>
         <w:t>Рекомендации программиста</w:t>
       </w:r>
-      <w:bookmarkEnd w:id="9"/>
+      <w:bookmarkEnd w:id="10"/>
     </w:p>
     <w:p>
       <w:pPr>
         <w:pStyle w:val="a3"/>
       </w:pPr>
-      <w:bookmarkStart w:id="10" w:name="_Toc177901240"/>
+      <w:bookmarkStart w:id="11" w:name="_Toc177901240"/>
       <w:r>
         <w:t>Поддерживайте актуальные версии используемых библиотек и Python для обеспечения работоспособности программы на современных системах. Следуйте передовым практикам разработки (best practices), уделяйте внимание четкому именованию переменных и функций. Регулярно проводите тестирование программы на различных входных данных, чтобы убедиться в её надежности и корректности.</w:t>
       </w:r>
@@ -4194,7 +4253,7 @@
       <w:r>
         <w:t>Исходный код программы</w:t>
       </w:r>
-      <w:bookmarkEnd w:id="10"/>
+      <w:bookmarkEnd w:id="11"/>
     </w:p>
     <w:p>
       <w:pPr>
@@ -4233,12 +4292,12 @@
       <w:pPr>
         <w:pStyle w:val="10"/>
       </w:pPr>
-      <w:bookmarkStart w:id="11" w:name="_Toc177901241"/>
+      <w:bookmarkStart w:id="12" w:name="_Toc177901241"/>
       <w:r>
         <w:lastRenderedPageBreak/>
         <w:t>Контрольный пример</w:t>
       </w:r>
-      <w:bookmarkEnd w:id="11"/>
+      <w:bookmarkEnd w:id="12"/>
     </w:p>
     <w:p>
       <w:pPr>
@@ -4866,12 +4925,12 @@
       <w:pPr>
         <w:pStyle w:val="10"/>
       </w:pPr>
-      <w:bookmarkStart w:id="12" w:name="_Toc177901242"/>
+      <w:bookmarkStart w:id="13" w:name="_Toc177901242"/>
       <w:r>
         <w:lastRenderedPageBreak/>
         <w:t>Вывод</w:t>
       </w:r>
-      <w:bookmarkEnd w:id="12"/>
+      <w:bookmarkEnd w:id="13"/>
     </w:p>
     <w:p>
       <w:pPr>
@@ -4897,13 +4956,13 @@
       <w:pPr>
         <w:pStyle w:val="10"/>
       </w:pPr>
-      <w:bookmarkStart w:id="13" w:name="_Источники"/>
-      <w:bookmarkStart w:id="14" w:name="_Toc177901243"/>
-      <w:bookmarkEnd w:id="13"/>
+      <w:bookmarkStart w:id="14" w:name="_Источники"/>
+      <w:bookmarkStart w:id="15" w:name="_Toc177901243"/>
+      <w:bookmarkEnd w:id="14"/>
       <w:r>
         <w:t>Источники</w:t>
       </w:r>
-      <w:bookmarkEnd w:id="14"/>
+      <w:bookmarkEnd w:id="15"/>
     </w:p>
     <w:p>
       <w:pPr>
@@ -4989,11 +5048,19 @@
           <w:lang w:val="en-US"/>
         </w:rPr>
       </w:pPr>
+      <w:proofErr w:type="gramStart"/>
       <w:r>
         <w:rPr>
           <w:lang w:val="en-US"/>
         </w:rPr>
-        <w:t xml:space="preserve">random — Generate pseudo-random numbers // Python URL: </w:t>
+        <w:t>random</w:t>
+      </w:r>
+      <w:proofErr w:type="gramEnd"/>
+      <w:r>
+        <w:rPr>
+          <w:lang w:val="en-US"/>
+        </w:rPr>
+        <w:t xml:space="preserve"> — Generate pseudo-random numbers // Python URL: </w:t>
       </w:r>
       <w:hyperlink r:id="rId17" w:history="1">
         <w:r>
@@ -5052,11 +5119,19 @@
           <w:lang w:val="en-US"/>
         </w:rPr>
       </w:pPr>
+      <w:proofErr w:type="gramStart"/>
       <w:r>
         <w:rPr>
           <w:lang w:val="en-US"/>
         </w:rPr>
-        <w:t xml:space="preserve">csv — CSV File Reading and Writing // Python URL: </w:t>
+        <w:t>csv</w:t>
+      </w:r>
+      <w:proofErr w:type="gramEnd"/>
+      <w:r>
+        <w:rPr>
+          <w:lang w:val="en-US"/>
+        </w:rPr>
+        <w:t xml:space="preserve"> — CSV File Reading and Writing // Python URL: </w:t>
       </w:r>
       <w:hyperlink r:id="rId18" w:history="1">
         <w:r>
@@ -5223,7 +5298,7 @@
 </file>
 
 <file path=word/endnotes.xml><?xml version="1.0" encoding="utf-8"?>
-<w:endnotes xmlns:wpc="http://schemas.microsoft.com/office/word/2010/wordprocessingCanvas" xmlns:cx="http://schemas.microsoft.com/office/drawing/2014/chartex" xmlns:cx1="http://schemas.microsoft.com/office/drawing/2015/9/8/chartex" xmlns:cx2="http://schemas.microsoft.com/office/drawing/2015/10/21/chartex" xmlns:cx3="http://schemas.microsoft.com/office/drawing/2016/5/9/chartex" xmlns:cx4="http://schemas.microsoft.com/office/drawing/2016/5/10/chartex" xmlns:cx5="http://schemas.microsoft.com/office/drawing/2016/5/11/chartex" xmlns:cx6="http://schemas.microsoft.com/office/drawing/2016/5/12/chartex" xmlns:cx7="http://schemas.microsoft.com/office/drawing/2016/5/13/chartex" xmlns:cx8="http://schemas.microsoft.com/office/drawing/2016/5/14/chartex" xmlns:mc="http://schemas.openxmlformats.org/markup-compatibility/2006" xmlns:aink="http://schemas.microsoft.com/office/drawing/2016/ink" xmlns:am3d="http://schemas.microsoft.com/office/drawing/2017/model3d" xmlns:o="urn:schemas-microsoft-com:office:office" xmlns:r="http://schemas.openxmlformats.org/officeDocument/2006/relationships" xmlns:m="http://schemas.openxmlformats.org/officeDocument/2006/math" xmlns:v="urn:schemas-microsoft-com:vml" xmlns:wp14="http://schemas.microsoft.com/office/word/2010/wordprocessingDrawing" xmlns:wp="http://schemas.openxmlformats.org/drawingml/2006/wordprocessingDrawing" xmlns:w10="urn:schemas-microsoft-com:office:word" xmlns:w="http://schemas.openxmlformats.org/wordprocessingml/2006/main" xmlns:w14="http://schemas.microsoft.com/office/word/2010/wordml" xmlns:w15="http://schemas.microsoft.com/office/word/2012/wordml" xmlns:w16cex="http://schemas.microsoft.com/office/word/2018/wordml/cex" xmlns:w16cid="http://schemas.microsoft.com/office/word/2016/wordml/cid" xmlns:w16="http://schemas.microsoft.com/office/word/2018/wordml" xmlns:w16sdtdh="http://schemas.microsoft.com/office/word/2020/wordml/sdtdatahash" xmlns:w16se="http://schemas.microsoft.com/office/word/2015/wordml/symex" xmlns:wpg="http://schemas.microsoft.com/office/word/2010/wordprocessingGroup" xmlns:wpi="http://schemas.microsoft.com/office/word/2010/wordprocessingInk" xmlns:wne="http://schemas.microsoft.com/office/word/2006/wordml" xmlns:wps="http://schemas.microsoft.com/office/word/2010/wordprocessingShape" mc:Ignorable="w14 w15 w16se w16cid w16 w16cex w16sdtdh wp14">
+<w:endnotes xmlns:wpc="http://schemas.microsoft.com/office/word/2010/wordprocessingCanvas" xmlns:cx="http://schemas.microsoft.com/office/drawing/2014/chartex" xmlns:cx1="http://schemas.microsoft.com/office/drawing/2015/9/8/chartex" xmlns:mc="http://schemas.openxmlformats.org/markup-compatibility/2006" xmlns:o="urn:schemas-microsoft-com:office:office" xmlns:r="http://schemas.openxmlformats.org/officeDocument/2006/relationships" xmlns:m="http://schemas.openxmlformats.org/officeDocument/2006/math" xmlns:v="urn:schemas-microsoft-com:vml" xmlns:wp14="http://schemas.microsoft.com/office/word/2010/wordprocessingDrawing" xmlns:wp="http://schemas.openxmlformats.org/drawingml/2006/wordprocessingDrawing" xmlns:w10="urn:schemas-microsoft-com:office:word" xmlns:w="http://schemas.openxmlformats.org/wordprocessingml/2006/main" xmlns:w14="http://schemas.microsoft.com/office/word/2010/wordml" xmlns:w15="http://schemas.microsoft.com/office/word/2012/wordml" xmlns:w16se="http://schemas.microsoft.com/office/word/2015/wordml/symex" xmlns:wpg="http://schemas.microsoft.com/office/word/2010/wordprocessingGroup" xmlns:wpi="http://schemas.microsoft.com/office/word/2010/wordprocessingInk" xmlns:wne="http://schemas.microsoft.com/office/word/2006/wordml" xmlns:wps="http://schemas.microsoft.com/office/word/2010/wordprocessingShape" mc:Ignorable="w14 w15 w16se wp14">
   <w:endnote w:type="separator" w:id="-1">
     <w:p>
       <w:pPr>
@@ -5248,7 +5323,7 @@
 </file>
 
 <file path=word/footer1.xml><?xml version="1.0" encoding="utf-8"?>
-<w:ftr xmlns:wpc="http://schemas.microsoft.com/office/word/2010/wordprocessingCanvas" xmlns:cx="http://schemas.microsoft.com/office/drawing/2014/chartex" xmlns:cx1="http://schemas.microsoft.com/office/drawing/2015/9/8/chartex" xmlns:cx2="http://schemas.microsoft.com/office/drawing/2015/10/21/chartex" xmlns:cx3="http://schemas.microsoft.com/office/drawing/2016/5/9/chartex" xmlns:cx4="http://schemas.microsoft.com/office/drawing/2016/5/10/chartex" xmlns:cx5="http://schemas.microsoft.com/office/drawing/2016/5/11/chartex" xmlns:cx6="http://schemas.microsoft.com/office/drawing/2016/5/12/chartex" xmlns:cx7="http://schemas.microsoft.com/office/drawing/2016/5/13/chartex" xmlns:cx8="http://schemas.microsoft.com/office/drawing/2016/5/14/chartex" xmlns:mc="http://schemas.openxmlformats.org/markup-compatibility/2006" xmlns:aink="http://schemas.microsoft.com/office/drawing/2016/ink" xmlns:am3d="http://schemas.microsoft.com/office/drawing/2017/model3d" xmlns:o="urn:schemas-microsoft-com:office:office" xmlns:r="http://schemas.openxmlformats.org/officeDocument/2006/relationships" xmlns:m="http://schemas.openxmlformats.org/officeDocument/2006/math" xmlns:v="urn:schemas-microsoft-com:vml" xmlns:wp14="http://schemas.microsoft.com/office/word/2010/wordprocessingDrawing" xmlns:wp="http://schemas.openxmlformats.org/drawingml/2006/wordprocessingDrawing" xmlns:w10="urn:schemas-microsoft-com:office:word" xmlns:w="http://schemas.openxmlformats.org/wordprocessingml/2006/main" xmlns:w14="http://schemas.microsoft.com/office/word/2010/wordml" xmlns:w15="http://schemas.microsoft.com/office/word/2012/wordml" xmlns:w16cex="http://schemas.microsoft.com/office/word/2018/wordml/cex" xmlns:w16cid="http://schemas.microsoft.com/office/word/2016/wordml/cid" xmlns:w16="http://schemas.microsoft.com/office/word/2018/wordml" xmlns:w16sdtdh="http://schemas.microsoft.com/office/word/2020/wordml/sdtdatahash" xmlns:w16se="http://schemas.microsoft.com/office/word/2015/wordml/symex" xmlns:wpg="http://schemas.microsoft.com/office/word/2010/wordprocessingGroup" xmlns:wpi="http://schemas.microsoft.com/office/word/2010/wordprocessingInk" xmlns:wne="http://schemas.microsoft.com/office/word/2006/wordml" xmlns:wps="http://schemas.microsoft.com/office/word/2010/wordprocessingShape" mc:Ignorable="w14 w15 w16se w16cid w16 w16cex w16sdtdh wp14">
+<w:ftr xmlns:wpc="http://schemas.microsoft.com/office/word/2010/wordprocessingCanvas" xmlns:cx="http://schemas.microsoft.com/office/drawing/2014/chartex" xmlns:cx1="http://schemas.microsoft.com/office/drawing/2015/9/8/chartex" xmlns:mc="http://schemas.openxmlformats.org/markup-compatibility/2006" xmlns:o="urn:schemas-microsoft-com:office:office" xmlns:r="http://schemas.openxmlformats.org/officeDocument/2006/relationships" xmlns:m="http://schemas.openxmlformats.org/officeDocument/2006/math" xmlns:v="urn:schemas-microsoft-com:vml" xmlns:wp14="http://schemas.microsoft.com/office/word/2010/wordprocessingDrawing" xmlns:wp="http://schemas.openxmlformats.org/drawingml/2006/wordprocessingDrawing" xmlns:w10="urn:schemas-microsoft-com:office:word" xmlns:w="http://schemas.openxmlformats.org/wordprocessingml/2006/main" xmlns:w14="http://schemas.microsoft.com/office/word/2010/wordml" xmlns:w15="http://schemas.microsoft.com/office/word/2012/wordml" xmlns:w16se="http://schemas.microsoft.com/office/word/2015/wordml/symex" xmlns:wpg="http://schemas.microsoft.com/office/word/2010/wordprocessingGroup" xmlns:wpi="http://schemas.microsoft.com/office/word/2010/wordprocessingInk" xmlns:wne="http://schemas.microsoft.com/office/word/2006/wordml" xmlns:wps="http://schemas.microsoft.com/office/word/2010/wordprocessingShape" mc:Ignorable="w14 w15 w16se wp14">
   <w:tbl>
     <w:tblPr>
       <w:tblW w:w="0" w:type="auto"/>
@@ -5297,7 +5372,7 @@
             <w:rPr>
               <w:noProof/>
             </w:rPr>
-            <w:t>2</w:t>
+            <w:t>13</w:t>
           </w:r>
           <w:r>
             <w:fldChar w:fldCharType="end"/>
@@ -5327,7 +5402,7 @@
 </file>
 
 <file path=word/footer2.xml><?xml version="1.0" encoding="utf-8"?>
-<w:ftr xmlns:wpc="http://schemas.microsoft.com/office/word/2010/wordprocessingCanvas" xmlns:cx="http://schemas.microsoft.com/office/drawing/2014/chartex" xmlns:cx1="http://schemas.microsoft.com/office/drawing/2015/9/8/chartex" xmlns:cx2="http://schemas.microsoft.com/office/drawing/2015/10/21/chartex" xmlns:cx3="http://schemas.microsoft.com/office/drawing/2016/5/9/chartex" xmlns:cx4="http://schemas.microsoft.com/office/drawing/2016/5/10/chartex" xmlns:cx5="http://schemas.microsoft.com/office/drawing/2016/5/11/chartex" xmlns:cx6="http://schemas.microsoft.com/office/drawing/2016/5/12/chartex" xmlns:cx7="http://schemas.microsoft.com/office/drawing/2016/5/13/chartex" xmlns:cx8="http://schemas.microsoft.com/office/drawing/2016/5/14/chartex" xmlns:mc="http://schemas.openxmlformats.org/markup-compatibility/2006" xmlns:aink="http://schemas.microsoft.com/office/drawing/2016/ink" xmlns:am3d="http://schemas.microsoft.com/office/drawing/2017/model3d" xmlns:o="urn:schemas-microsoft-com:office:office" xmlns:r="http://schemas.openxmlformats.org/officeDocument/2006/relationships" xmlns:m="http://schemas.openxmlformats.org/officeDocument/2006/math" xmlns:v="urn:schemas-microsoft-com:vml" xmlns:wp14="http://schemas.microsoft.com/office/word/2010/wordprocessingDrawing" xmlns:wp="http://schemas.openxmlformats.org/drawingml/2006/wordprocessingDrawing" xmlns:w10="urn:schemas-microsoft-com:office:word" xmlns:w="http://schemas.openxmlformats.org/wordprocessingml/2006/main" xmlns:w14="http://schemas.microsoft.com/office/word/2010/wordml" xmlns:w15="http://schemas.microsoft.com/office/word/2012/wordml" xmlns:w16cex="http://schemas.microsoft.com/office/word/2018/wordml/cex" xmlns:w16cid="http://schemas.microsoft.com/office/word/2016/wordml/cid" xmlns:w16="http://schemas.microsoft.com/office/word/2018/wordml" xmlns:w16sdtdh="http://schemas.microsoft.com/office/word/2020/wordml/sdtdatahash" xmlns:w16se="http://schemas.microsoft.com/office/word/2015/wordml/symex" xmlns:wpg="http://schemas.microsoft.com/office/word/2010/wordprocessingGroup" xmlns:wpi="http://schemas.microsoft.com/office/word/2010/wordprocessingInk" xmlns:wne="http://schemas.microsoft.com/office/word/2006/wordml" xmlns:wps="http://schemas.microsoft.com/office/word/2010/wordprocessingShape" mc:Ignorable="w14 w15 w16se w16cid w16 w16cex w16sdtdh wp14">
+<w:ftr xmlns:wpc="http://schemas.microsoft.com/office/word/2010/wordprocessingCanvas" xmlns:cx="http://schemas.microsoft.com/office/drawing/2014/chartex" xmlns:cx1="http://schemas.microsoft.com/office/drawing/2015/9/8/chartex" xmlns:mc="http://schemas.openxmlformats.org/markup-compatibility/2006" xmlns:o="urn:schemas-microsoft-com:office:office" xmlns:r="http://schemas.openxmlformats.org/officeDocument/2006/relationships" xmlns:m="http://schemas.openxmlformats.org/officeDocument/2006/math" xmlns:v="urn:schemas-microsoft-com:vml" xmlns:wp14="http://schemas.microsoft.com/office/word/2010/wordprocessingDrawing" xmlns:wp="http://schemas.openxmlformats.org/drawingml/2006/wordprocessingDrawing" xmlns:w10="urn:schemas-microsoft-com:office:word" xmlns:w="http://schemas.openxmlformats.org/wordprocessingml/2006/main" xmlns:w14="http://schemas.microsoft.com/office/word/2010/wordml" xmlns:w15="http://schemas.microsoft.com/office/word/2012/wordml" xmlns:w16se="http://schemas.microsoft.com/office/word/2015/wordml/symex" xmlns:wpg="http://schemas.microsoft.com/office/word/2010/wordprocessingGroup" xmlns:wpi="http://schemas.microsoft.com/office/word/2010/wordprocessingInk" xmlns:wne="http://schemas.microsoft.com/office/word/2006/wordml" xmlns:wps="http://schemas.microsoft.com/office/word/2010/wordprocessingShape" mc:Ignorable="w14 w15 w16se wp14">
   <w:tbl>
     <w:tblPr>
       <w:tblW w:w="0" w:type="auto"/>
@@ -5388,7 +5463,7 @@
 </file>
 
 <file path=word/footnotes.xml><?xml version="1.0" encoding="utf-8"?>
-<w:footnotes xmlns:wpc="http://schemas.microsoft.com/office/word/2010/wordprocessingCanvas" xmlns:cx="http://schemas.microsoft.com/office/drawing/2014/chartex" xmlns:cx1="http://schemas.microsoft.com/office/drawing/2015/9/8/chartex" xmlns:cx2="http://schemas.microsoft.com/office/drawing/2015/10/21/chartex" xmlns:cx3="http://schemas.microsoft.com/office/drawing/2016/5/9/chartex" xmlns:cx4="http://schemas.microsoft.com/office/drawing/2016/5/10/chartex" xmlns:cx5="http://schemas.microsoft.com/office/drawing/2016/5/11/chartex" xmlns:cx6="http://schemas.microsoft.com/office/drawing/2016/5/12/chartex" xmlns:cx7="http://schemas.microsoft.com/office/drawing/2016/5/13/chartex" xmlns:cx8="http://schemas.microsoft.com/office/drawing/2016/5/14/chartex" xmlns:mc="http://schemas.openxmlformats.org/markup-compatibility/2006" xmlns:aink="http://schemas.microsoft.com/office/drawing/2016/ink" xmlns:am3d="http://schemas.microsoft.com/office/drawing/2017/model3d" xmlns:o="urn:schemas-microsoft-com:office:office" xmlns:r="http://schemas.openxmlformats.org/officeDocument/2006/relationships" xmlns:m="http://schemas.openxmlformats.org/officeDocument/2006/math" xmlns:v="urn:schemas-microsoft-com:vml" xmlns:wp14="http://schemas.microsoft.com/office/word/2010/wordprocessingDrawing" xmlns:wp="http://schemas.openxmlformats.org/drawingml/2006/wordprocessingDrawing" xmlns:w10="urn:schemas-microsoft-com:office:word" xmlns:w="http://schemas.openxmlformats.org/wordprocessingml/2006/main" xmlns:w14="http://schemas.microsoft.com/office/word/2010/wordml" xmlns:w15="http://schemas.microsoft.com/office/word/2012/wordml" xmlns:w16cex="http://schemas.microsoft.com/office/word/2018/wordml/cex" xmlns:w16cid="http://schemas.microsoft.com/office/word/2016/wordml/cid" xmlns:w16="http://schemas.microsoft.com/office/word/2018/wordml" xmlns:w16sdtdh="http://schemas.microsoft.com/office/word/2020/wordml/sdtdatahash" xmlns:w16se="http://schemas.microsoft.com/office/word/2015/wordml/symex" xmlns:wpg="http://schemas.microsoft.com/office/word/2010/wordprocessingGroup" xmlns:wpi="http://schemas.microsoft.com/office/word/2010/wordprocessingInk" xmlns:wne="http://schemas.microsoft.com/office/word/2006/wordml" xmlns:wps="http://schemas.microsoft.com/office/word/2010/wordprocessingShape" mc:Ignorable="w14 w15 w16se w16cid w16 w16cex w16sdtdh wp14">
+<w:footnotes xmlns:wpc="http://schemas.microsoft.com/office/word/2010/wordprocessingCanvas" xmlns:cx="http://schemas.microsoft.com/office/drawing/2014/chartex" xmlns:cx1="http://schemas.microsoft.com/office/drawing/2015/9/8/chartex" xmlns:mc="http://schemas.openxmlformats.org/markup-compatibility/2006" xmlns:o="urn:schemas-microsoft-com:office:office" xmlns:r="http://schemas.openxmlformats.org/officeDocument/2006/relationships" xmlns:m="http://schemas.openxmlformats.org/officeDocument/2006/math" xmlns:v="urn:schemas-microsoft-com:vml" xmlns:wp14="http://schemas.microsoft.com/office/word/2010/wordprocessingDrawing" xmlns:wp="http://schemas.openxmlformats.org/drawingml/2006/wordprocessingDrawing" xmlns:w10="urn:schemas-microsoft-com:office:word" xmlns:w="http://schemas.openxmlformats.org/wordprocessingml/2006/main" xmlns:w14="http://schemas.microsoft.com/office/word/2010/wordml" xmlns:w15="http://schemas.microsoft.com/office/word/2012/wordml" xmlns:w16se="http://schemas.microsoft.com/office/word/2015/wordml/symex" xmlns:wpg="http://schemas.microsoft.com/office/word/2010/wordprocessingGroup" xmlns:wpi="http://schemas.microsoft.com/office/word/2010/wordprocessingInk" xmlns:wne="http://schemas.microsoft.com/office/word/2006/wordml" xmlns:wps="http://schemas.microsoft.com/office/word/2010/wordprocessingShape" mc:Ignorable="w14 w15 w16se wp14">
   <w:footnote w:type="separator" w:id="-1">
     <w:p>
       <w:pPr>
@@ -5413,7 +5488,7 @@
 </file>
 
 <file path=word/header1.xml><?xml version="1.0" encoding="utf-8"?>
-<w:hdr xmlns:wpc="http://schemas.microsoft.com/office/word/2010/wordprocessingCanvas" xmlns:cx="http://schemas.microsoft.com/office/drawing/2014/chartex" xmlns:cx1="http://schemas.microsoft.com/office/drawing/2015/9/8/chartex" xmlns:cx2="http://schemas.microsoft.com/office/drawing/2015/10/21/chartex" xmlns:cx3="http://schemas.microsoft.com/office/drawing/2016/5/9/chartex" xmlns:cx4="http://schemas.microsoft.com/office/drawing/2016/5/10/chartex" xmlns:cx5="http://schemas.microsoft.com/office/drawing/2016/5/11/chartex" xmlns:cx6="http://schemas.microsoft.com/office/drawing/2016/5/12/chartex" xmlns:cx7="http://schemas.microsoft.com/office/drawing/2016/5/13/chartex" xmlns:cx8="http://schemas.microsoft.com/office/drawing/2016/5/14/chartex" xmlns:mc="http://schemas.openxmlformats.org/markup-compatibility/2006" xmlns:aink="http://schemas.microsoft.com/office/drawing/2016/ink" xmlns:am3d="http://schemas.microsoft.com/office/drawing/2017/model3d" xmlns:o="urn:schemas-microsoft-com:office:office" xmlns:r="http://schemas.openxmlformats.org/officeDocument/2006/relationships" xmlns:m="http://schemas.openxmlformats.org/officeDocument/2006/math" xmlns:v="urn:schemas-microsoft-com:vml" xmlns:wp14="http://schemas.microsoft.com/office/word/2010/wordprocessingDrawing" xmlns:wp="http://schemas.openxmlformats.org/drawingml/2006/wordprocessingDrawing" xmlns:w10="urn:schemas-microsoft-com:office:word" xmlns:w="http://schemas.openxmlformats.org/wordprocessingml/2006/main" xmlns:w14="http://schemas.microsoft.com/office/word/2010/wordml" xmlns:w15="http://schemas.microsoft.com/office/word/2012/wordml" xmlns:w16cex="http://schemas.microsoft.com/office/word/2018/wordml/cex" xmlns:w16cid="http://schemas.microsoft.com/office/word/2016/wordml/cid" xmlns:w16="http://schemas.microsoft.com/office/word/2018/wordml" xmlns:w16sdtdh="http://schemas.microsoft.com/office/word/2020/wordml/sdtdatahash" xmlns:w16se="http://schemas.microsoft.com/office/word/2015/wordml/symex" xmlns:wpg="http://schemas.microsoft.com/office/word/2010/wordprocessingGroup" xmlns:wpi="http://schemas.microsoft.com/office/word/2010/wordprocessingInk" xmlns:wne="http://schemas.microsoft.com/office/word/2006/wordml" xmlns:wps="http://schemas.microsoft.com/office/word/2010/wordprocessingShape" mc:Ignorable="w14 w15 w16se w16cid w16 w16cex w16sdtdh wp14">
+<w:hdr xmlns:wpc="http://schemas.microsoft.com/office/word/2010/wordprocessingCanvas" xmlns:cx="http://schemas.microsoft.com/office/drawing/2014/chartex" xmlns:cx1="http://schemas.microsoft.com/office/drawing/2015/9/8/chartex" xmlns:mc="http://schemas.openxmlformats.org/markup-compatibility/2006" xmlns:o="urn:schemas-microsoft-com:office:office" xmlns:r="http://schemas.openxmlformats.org/officeDocument/2006/relationships" xmlns:m="http://schemas.openxmlformats.org/officeDocument/2006/math" xmlns:v="urn:schemas-microsoft-com:vml" xmlns:wp14="http://schemas.microsoft.com/office/word/2010/wordprocessingDrawing" xmlns:wp="http://schemas.openxmlformats.org/drawingml/2006/wordprocessingDrawing" xmlns:w10="urn:schemas-microsoft-com:office:word" xmlns:w="http://schemas.openxmlformats.org/wordprocessingml/2006/main" xmlns:w14="http://schemas.microsoft.com/office/word/2010/wordml" xmlns:w15="http://schemas.microsoft.com/office/word/2012/wordml" xmlns:w16se="http://schemas.microsoft.com/office/word/2015/wordml/symex" xmlns:wpg="http://schemas.microsoft.com/office/word/2010/wordprocessingGroup" xmlns:wpi="http://schemas.microsoft.com/office/word/2010/wordprocessingInk" xmlns:wne="http://schemas.microsoft.com/office/word/2006/wordml" xmlns:wps="http://schemas.microsoft.com/office/word/2010/wordprocessingShape" mc:Ignorable="w14 w15 w16se wp14">
   <w:tbl>
     <w:tblPr>
       <w:tblW w:w="0" w:type="auto"/>
@@ -5474,7 +5549,7 @@
 </file>
 
 <file path=word/header2.xml><?xml version="1.0" encoding="utf-8"?>
-<w:hdr xmlns:wpc="http://schemas.microsoft.com/office/word/2010/wordprocessingCanvas" xmlns:cx="http://schemas.microsoft.com/office/drawing/2014/chartex" xmlns:cx1="http://schemas.microsoft.com/office/drawing/2015/9/8/chartex" xmlns:cx2="http://schemas.microsoft.com/office/drawing/2015/10/21/chartex" xmlns:cx3="http://schemas.microsoft.com/office/drawing/2016/5/9/chartex" xmlns:cx4="http://schemas.microsoft.com/office/drawing/2016/5/10/chartex" xmlns:cx5="http://schemas.microsoft.com/office/drawing/2016/5/11/chartex" xmlns:cx6="http://schemas.microsoft.com/office/drawing/2016/5/12/chartex" xmlns:cx7="http://schemas.microsoft.com/office/drawing/2016/5/13/chartex" xmlns:cx8="http://schemas.microsoft.com/office/drawing/2016/5/14/chartex" xmlns:mc="http://schemas.openxmlformats.org/markup-compatibility/2006" xmlns:aink="http://schemas.microsoft.com/office/drawing/2016/ink" xmlns:am3d="http://schemas.microsoft.com/office/drawing/2017/model3d" xmlns:o="urn:schemas-microsoft-com:office:office" xmlns:r="http://schemas.openxmlformats.org/officeDocument/2006/relationships" xmlns:m="http://schemas.openxmlformats.org/officeDocument/2006/math" xmlns:v="urn:schemas-microsoft-com:vml" xmlns:wp14="http://schemas.microsoft.com/office/word/2010/wordprocessingDrawing" xmlns:wp="http://schemas.openxmlformats.org/drawingml/2006/wordprocessingDrawing" xmlns:w10="urn:schemas-microsoft-com:office:word" xmlns:w="http://schemas.openxmlformats.org/wordprocessingml/2006/main" xmlns:w14="http://schemas.microsoft.com/office/word/2010/wordml" xmlns:w15="http://schemas.microsoft.com/office/word/2012/wordml" xmlns:w16cex="http://schemas.microsoft.com/office/word/2018/wordml/cex" xmlns:w16cid="http://schemas.microsoft.com/office/word/2016/wordml/cid" xmlns:w16="http://schemas.microsoft.com/office/word/2018/wordml" xmlns:w16sdtdh="http://schemas.microsoft.com/office/word/2020/wordml/sdtdatahash" xmlns:w16se="http://schemas.microsoft.com/office/word/2015/wordml/symex" xmlns:wpg="http://schemas.microsoft.com/office/word/2010/wordprocessingGroup" xmlns:wpi="http://schemas.microsoft.com/office/word/2010/wordprocessingInk" xmlns:wne="http://schemas.microsoft.com/office/word/2006/wordml" xmlns:wps="http://schemas.microsoft.com/office/word/2010/wordprocessingShape" mc:Ignorable="w14 w15 w16se w16cid w16 w16cex w16sdtdh wp14">
+<w:hdr xmlns:wpc="http://schemas.microsoft.com/office/word/2010/wordprocessingCanvas" xmlns:cx="http://schemas.microsoft.com/office/drawing/2014/chartex" xmlns:cx1="http://schemas.microsoft.com/office/drawing/2015/9/8/chartex" xmlns:mc="http://schemas.openxmlformats.org/markup-compatibility/2006" xmlns:o="urn:schemas-microsoft-com:office:office" xmlns:r="http://schemas.openxmlformats.org/officeDocument/2006/relationships" xmlns:m="http://schemas.openxmlformats.org/officeDocument/2006/math" xmlns:v="urn:schemas-microsoft-com:vml" xmlns:wp14="http://schemas.microsoft.com/office/word/2010/wordprocessingDrawing" xmlns:wp="http://schemas.openxmlformats.org/drawingml/2006/wordprocessingDrawing" xmlns:w10="urn:schemas-microsoft-com:office:word" xmlns:w="http://schemas.openxmlformats.org/wordprocessingml/2006/main" xmlns:w14="http://schemas.microsoft.com/office/word/2010/wordml" xmlns:w15="http://schemas.microsoft.com/office/word/2012/wordml" xmlns:w16se="http://schemas.microsoft.com/office/word/2015/wordml/symex" xmlns:wpg="http://schemas.microsoft.com/office/word/2010/wordprocessingGroup" xmlns:wpi="http://schemas.microsoft.com/office/word/2010/wordprocessingInk" xmlns:wne="http://schemas.microsoft.com/office/word/2006/wordml" xmlns:wps="http://schemas.microsoft.com/office/word/2010/wordprocessingShape" mc:Ignorable="w14 w15 w16se wp14">
   <w:tbl>
     <w:tblPr>
       <w:tblW w:w="0" w:type="auto"/>
@@ -5535,7 +5610,7 @@
 </file>
 
 <file path=word/numbering.xml><?xml version="1.0" encoding="utf-8"?>
-<w:numbering xmlns:wpc="http://schemas.microsoft.com/office/word/2010/wordprocessingCanvas" xmlns:cx="http://schemas.microsoft.com/office/drawing/2014/chartex" xmlns:cx1="http://schemas.microsoft.com/office/drawing/2015/9/8/chartex" xmlns:cx2="http://schemas.microsoft.com/office/drawing/2015/10/21/chartex" xmlns:cx3="http://schemas.microsoft.com/office/drawing/2016/5/9/chartex" xmlns:cx4="http://schemas.microsoft.com/office/drawing/2016/5/10/chartex" xmlns:cx5="http://schemas.microsoft.com/office/drawing/2016/5/11/chartex" xmlns:cx6="http://schemas.microsoft.com/office/drawing/2016/5/12/chartex" xmlns:cx7="http://schemas.microsoft.com/office/drawing/2016/5/13/chartex" xmlns:cx8="http://schemas.microsoft.com/office/drawing/2016/5/14/chartex" xmlns:mc="http://schemas.openxmlformats.org/markup-compatibility/2006" xmlns:aink="http://schemas.microsoft.com/office/drawing/2016/ink" xmlns:am3d="http://schemas.microsoft.com/office/drawing/2017/model3d" xmlns:o="urn:schemas-microsoft-com:office:office" xmlns:r="http://schemas.openxmlformats.org/officeDocument/2006/relationships" xmlns:m="http://schemas.openxmlformats.org/officeDocument/2006/math" xmlns:v="urn:schemas-microsoft-com:vml" xmlns:wp14="http://schemas.microsoft.com/office/word/2010/wordprocessingDrawing" xmlns:wp="http://schemas.openxmlformats.org/drawingml/2006/wordprocessingDrawing" xmlns:w10="urn:schemas-microsoft-com:office:word" xmlns:w="http://schemas.openxmlformats.org/wordprocessingml/2006/main" xmlns:w14="http://schemas.microsoft.com/office/word/2010/wordml" xmlns:w15="http://schemas.microsoft.com/office/word/2012/wordml" xmlns:w16cex="http://schemas.microsoft.com/office/word/2018/wordml/cex" xmlns:w16cid="http://schemas.microsoft.com/office/word/2016/wordml/cid" xmlns:w16="http://schemas.microsoft.com/office/word/2018/wordml" xmlns:w16sdtdh="http://schemas.microsoft.com/office/word/2020/wordml/sdtdatahash" xmlns:w16se="http://schemas.microsoft.com/office/word/2015/wordml/symex" xmlns:wpg="http://schemas.microsoft.com/office/word/2010/wordprocessingGroup" xmlns:wpi="http://schemas.microsoft.com/office/word/2010/wordprocessingInk" xmlns:wne="http://schemas.microsoft.com/office/word/2006/wordml" xmlns:wps="http://schemas.microsoft.com/office/word/2010/wordprocessingShape" mc:Ignorable="w14 w15 w16se w16cid w16 w16cex w16sdtdh wp14">
+<w:numbering xmlns:wpc="http://schemas.microsoft.com/office/word/2010/wordprocessingCanvas" xmlns:cx="http://schemas.microsoft.com/office/drawing/2014/chartex" xmlns:cx1="http://schemas.microsoft.com/office/drawing/2015/9/8/chartex" xmlns:mc="http://schemas.openxmlformats.org/markup-compatibility/2006" xmlns:o="urn:schemas-microsoft-com:office:office" xmlns:r="http://schemas.openxmlformats.org/officeDocument/2006/relationships" xmlns:m="http://schemas.openxmlformats.org/officeDocument/2006/math" xmlns:v="urn:schemas-microsoft-com:vml" xmlns:wp14="http://schemas.microsoft.com/office/word/2010/wordprocessingDrawing" xmlns:wp="http://schemas.openxmlformats.org/drawingml/2006/wordprocessingDrawing" xmlns:w10="urn:schemas-microsoft-com:office:word" xmlns:w="http://schemas.openxmlformats.org/wordprocessingml/2006/main" xmlns:w14="http://schemas.microsoft.com/office/word/2010/wordml" xmlns:w15="http://schemas.microsoft.com/office/word/2012/wordml" xmlns:w16se="http://schemas.microsoft.com/office/word/2015/wordml/symex" xmlns:wpg="http://schemas.microsoft.com/office/word/2010/wordprocessingGroup" xmlns:wpi="http://schemas.microsoft.com/office/word/2010/wordprocessingInk" xmlns:wne="http://schemas.microsoft.com/office/word/2006/wordml" xmlns:wps="http://schemas.microsoft.com/office/word/2010/wordprocessingShape" mc:Ignorable="w14 w15 w16se wp14">
   <w:abstractNum w:abstractNumId="0" w15:restartNumberingAfterBreak="0">
     <w:nsid w:val="0D34277F"/>
     <w:multiLevelType w:val="multilevel"/>
@@ -6859,7 +6934,7 @@
 </file>
 
 <file path=word/styles.xml><?xml version="1.0" encoding="utf-8"?>
-<w:styles xmlns:mc="http://schemas.openxmlformats.org/markup-compatibility/2006" xmlns:r="http://schemas.openxmlformats.org/officeDocument/2006/relationships" xmlns:w="http://schemas.openxmlformats.org/wordprocessingml/2006/main" xmlns:w14="http://schemas.microsoft.com/office/word/2010/wordml" xmlns:w15="http://schemas.microsoft.com/office/word/2012/wordml" xmlns:w16cex="http://schemas.microsoft.com/office/word/2018/wordml/cex" xmlns:w16cid="http://schemas.microsoft.com/office/word/2016/wordml/cid" xmlns:w16="http://schemas.microsoft.com/office/word/2018/wordml" xmlns:w16sdtdh="http://schemas.microsoft.com/office/word/2020/wordml/sdtdatahash" xmlns:w16se="http://schemas.microsoft.com/office/word/2015/wordml/symex" mc:Ignorable="w14 w15 w16se w16cid w16 w16cex w16sdtdh">
+<w:styles xmlns:mc="http://schemas.openxmlformats.org/markup-compatibility/2006" xmlns:r="http://schemas.openxmlformats.org/officeDocument/2006/relationships" xmlns:w="http://schemas.openxmlformats.org/wordprocessingml/2006/main" xmlns:w14="http://schemas.microsoft.com/office/word/2010/wordml" xmlns:w15="http://schemas.microsoft.com/office/word/2012/wordml" xmlns:w16se="http://schemas.microsoft.com/office/word/2015/wordml/symex" mc:Ignorable="w14 w15 w16se">
   <w:docDefaults>
     <w:rPrDefault>
       <w:rPr>
@@ -6874,7 +6949,7 @@
       </w:pPr>
     </w:pPrDefault>
   </w:docDefaults>
-  <w:latentStyles w:defLockedState="0" w:defUIPriority="99" w:defSemiHidden="0" w:defUnhideWhenUsed="0" w:defQFormat="0" w:count="376">
+  <w:latentStyles w:defLockedState="0" w:defUIPriority="99" w:defSemiHidden="0" w:defUnhideWhenUsed="0" w:defQFormat="0" w:count="371">
     <w:lsdException w:name="Normal" w:uiPriority="0" w:qFormat="1"/>
     <w:lsdException w:name="heading 1" w:uiPriority="9" w:qFormat="1"/>
     <w:lsdException w:name="heading 2" w:semiHidden="1" w:uiPriority="9" w:unhideWhenUsed="1" w:qFormat="1"/>
@@ -7246,11 +7321,6 @@
     <w:lsdException w:name="List Table 5 Dark Accent 6" w:uiPriority="50"/>
     <w:lsdException w:name="List Table 6 Colorful Accent 6" w:uiPriority="51"/>
     <w:lsdException w:name="List Table 7 Colorful Accent 6" w:uiPriority="52"/>
-    <w:lsdException w:name="Mention" w:semiHidden="1" w:unhideWhenUsed="1"/>
-    <w:lsdException w:name="Smart Hyperlink" w:semiHidden="1" w:unhideWhenUsed="1"/>
-    <w:lsdException w:name="Hashtag" w:semiHidden="1" w:unhideWhenUsed="1"/>
-    <w:lsdException w:name="Unresolved Mention" w:semiHidden="1" w:unhideWhenUsed="1"/>
-    <w:lsdException w:name="Smart Link" w:semiHidden="1" w:unhideWhenUsed="1"/>
   </w:latentStyles>
   <w:style w:type="paragraph" w:default="1" w:styleId="a">
     <w:name w:val="Normal"/>
@@ -7537,7 +7607,7 @@
       <w:bCs/>
     </w:rPr>
   </w:style>
-  <w:style w:type="character" w:styleId="ae">
+  <w:style w:type="character" w:customStyle="1" w:styleId="UnresolvedMention">
     <w:name w:val="Unresolved Mention"/>
     <w:basedOn w:val="a0"/>
     <w:uiPriority w:val="99"/>
@@ -7549,7 +7619,7 @@
       <w:shd w:val="clear" w:color="auto" w:fill="E1DFDD"/>
     </w:rPr>
   </w:style>
-  <w:style w:type="character" w:styleId="af">
+  <w:style w:type="character" w:styleId="ae">
     <w:name w:val="FollowedHyperlink"/>
     <w:basedOn w:val="a0"/>
     <w:uiPriority w:val="99"/>
@@ -7561,10 +7631,10 @@
       <w:u w:val="single"/>
     </w:rPr>
   </w:style>
-  <w:style w:type="paragraph" w:styleId="af0">
+  <w:style w:type="paragraph" w:styleId="af">
     <w:name w:val="endnote text"/>
     <w:basedOn w:val="a"/>
-    <w:link w:val="af1"/>
+    <w:link w:val="af0"/>
     <w:uiPriority w:val="99"/>
     <w:semiHidden/>
     <w:unhideWhenUsed/>
@@ -7576,10 +7646,10 @@
       <w:sz w:val="20"/>
     </w:rPr>
   </w:style>
-  <w:style w:type="character" w:customStyle="1" w:styleId="af1">
+  <w:style w:type="character" w:customStyle="1" w:styleId="af0">
     <w:name w:val="Текст концевой сноски Знак"/>
     <w:basedOn w:val="a0"/>
-    <w:link w:val="af0"/>
+    <w:link w:val="af"/>
     <w:uiPriority w:val="99"/>
     <w:semiHidden/>
     <w:rsid w:val="005B6850"/>
@@ -7587,7 +7657,7 @@
       <w:sz w:val="20"/>
     </w:rPr>
   </w:style>
-  <w:style w:type="character" w:styleId="af2">
+  <w:style w:type="character" w:styleId="af1">
     <w:name w:val="endnote reference"/>
     <w:basedOn w:val="a0"/>
     <w:uiPriority w:val="99"/>
@@ -7598,10 +7668,10 @@
       <w:vertAlign w:val="superscript"/>
     </w:rPr>
   </w:style>
-  <w:style w:type="paragraph" w:styleId="af3">
+  <w:style w:type="paragraph" w:styleId="af2">
     <w:name w:val="footnote text"/>
     <w:basedOn w:val="a"/>
-    <w:link w:val="af4"/>
+    <w:link w:val="af3"/>
     <w:uiPriority w:val="99"/>
     <w:semiHidden/>
     <w:unhideWhenUsed/>
@@ -7613,10 +7683,10 @@
       <w:sz w:val="20"/>
     </w:rPr>
   </w:style>
-  <w:style w:type="character" w:customStyle="1" w:styleId="af4">
+  <w:style w:type="character" w:customStyle="1" w:styleId="af3">
     <w:name w:val="Текст сноски Знак"/>
     <w:basedOn w:val="a0"/>
-    <w:link w:val="af3"/>
+    <w:link w:val="af2"/>
     <w:uiPriority w:val="99"/>
     <w:semiHidden/>
     <w:rsid w:val="005B6850"/>
@@ -7624,7 +7694,7 @@
       <w:sz w:val="20"/>
     </w:rPr>
   </w:style>
-  <w:style w:type="character" w:styleId="af5">
+  <w:style w:type="character" w:styleId="af4">
     <w:name w:val="footnote reference"/>
     <w:basedOn w:val="a0"/>
     <w:uiPriority w:val="99"/>
@@ -7938,7 +8008,7 @@
 </file>
 
 <file path=customXml/itemProps1.xml><?xml version="1.0" encoding="utf-8"?>
-<ds:datastoreItem xmlns:ds="http://schemas.openxmlformats.org/officeDocument/2006/customXml" ds:itemID="{CAD9C1AF-D919-4589-BF72-D9579CB99C27}">
+<ds:datastoreItem xmlns:ds="http://schemas.openxmlformats.org/officeDocument/2006/customXml" ds:itemID="{A526FE10-C515-45B4-AFD0-DABFF44EF7C8}">
   <ds:schemaRefs>
     <ds:schemaRef ds:uri="http://schemas.openxmlformats.org/officeDocument/2006/bibliography"/>
   </ds:schemaRefs>

</xml_diff>